<commit_message>
Hien: finalized trailer script
</commit_message>
<xml_diff>
--- a/GameTrailerScript_v2.docx
+++ b/GameTrailerScript_v2.docx
@@ -1,6 +1,6 @@
 
 <file path=word/document.xml><?xml version="1.0" encoding="utf-8"?>
-<w:document xmlns:ve="http://schemas.openxmlformats.org/markup-compatibility/2006" xmlns:o="urn:schemas-microsoft-com:office:office" xmlns:r="http://schemas.openxmlformats.org/officeDocument/2006/relationships" xmlns:m="http://schemas.openxmlformats.org/officeDocument/2006/math" xmlns:v="urn:schemas-microsoft-com:vml" xmlns:wp="http://schemas.openxmlformats.org/drawingml/2006/wordprocessingDrawing" xmlns:w10="urn:schemas-microsoft-com:office:word" xmlns:w="http://schemas.openxmlformats.org/wordprocessingml/2006/main" xmlns:wne="http://schemas.microsoft.com/office/word/2006/wordml">
+<w:document xmlns:wpc="http://schemas.microsoft.com/office/word/2010/wordprocessingCanvas" xmlns:mc="http://schemas.openxmlformats.org/markup-compatibility/2006" xmlns:o="urn:schemas-microsoft-com:office:office" xmlns:r="http://schemas.openxmlformats.org/officeDocument/2006/relationships" xmlns:m="http://schemas.openxmlformats.org/officeDocument/2006/math" xmlns:v="urn:schemas-microsoft-com:vml" xmlns:wp14="http://schemas.microsoft.com/office/word/2010/wordprocessingDrawing" xmlns:wp="http://schemas.openxmlformats.org/drawingml/2006/wordprocessingDrawing" xmlns:w10="urn:schemas-microsoft-com:office:word" xmlns:w="http://schemas.openxmlformats.org/wordprocessingml/2006/main" xmlns:w14="http://schemas.microsoft.com/office/word/2010/wordml" xmlns:wpg="http://schemas.microsoft.com/office/word/2010/wordprocessingGroup" xmlns:wpi="http://schemas.microsoft.com/office/word/2010/wordprocessingInk" xmlns:wne="http://schemas.microsoft.com/office/word/2006/wordml" xmlns:wps="http://schemas.microsoft.com/office/word/2010/wordprocessingShape" mc:Ignorable="w14 wp14">
   <w:body>
     <w:p>
       <w:pPr>
@@ -503,6 +503,30 @@
     <w:p>
       <w:pPr>
         <w:jc w:val="both"/>
+      </w:pPr>
+      <w:r>
+        <w:t xml:space="preserve">Shooting games have been around for a long </w:t>
+      </w:r>
+      <w:proofErr w:type="spellStart"/>
+      <w:r>
+        <w:t>long</w:t>
+      </w:r>
+      <w:proofErr w:type="spellEnd"/>
+      <w:r>
+        <w:t xml:space="preserve"> time. A shooting game with a good story line is really exciting.   </w:t>
+      </w:r>
+      <w:proofErr w:type="spellStart"/>
+      <w:r>
+        <w:t>Hydrobot</w:t>
+      </w:r>
+      <w:proofErr w:type="spellEnd"/>
+      <w:r>
+        <w:t xml:space="preserve"> Adventure is a very special shooting game with 12 levels and an intriguing storyline. It makes the player learn about environment sustainability as part of the game play, without preaching it. It captures the real under-sea environment with cool graphic effects. The game also brings to the mind of the player a vision of what the sea environment will become in the future if we do not act right now.</w:t>
+      </w:r>
+    </w:p>
+    <w:p>
+      <w:pPr>
+        <w:jc w:val="both"/>
         <w:rPr>
           <w:sz w:val="28"/>
         </w:rPr>
@@ -528,16 +552,15 @@
     </w:p>
     <w:p>
       <w:r>
-        <w:t>In this</w:t>
-      </w:r>
-      <w:r>
-        <w:t xml:space="preserve"> game you</w:t>
-      </w:r>
-      <w:r>
-        <w:t xml:space="preserve"> are</w:t>
-      </w:r>
-      <w:r>
-        <w:t xml:space="preserve"> the hydrobot and your job is to save the ocean life.</w:t>
+        <w:t xml:space="preserve">In this game you play as a </w:t>
+      </w:r>
+      <w:proofErr w:type="spellStart"/>
+      <w:r>
+        <w:t>hydrobot</w:t>
+      </w:r>
+      <w:proofErr w:type="spellEnd"/>
+      <w:r>
+        <w:t xml:space="preserve"> on his quest to save the oceans</w:t>
       </w:r>
     </w:p>
     <w:p>
@@ -553,14 +576,114 @@
     </w:p>
     <w:p>
       <w:r>
+        <w:t>The ocean has been destro</w:t>
+      </w:r>
+      <w:r>
+        <w:t>yed by years of pollution and you can help by cleaning the wastes that were dumped into the ocean.</w:t>
+      </w:r>
+      <w:r>
+        <w:t xml:space="preserve"> </w:t>
+      </w:r>
+      <w:r>
         <w:t>You have to i</w:t>
       </w:r>
       <w:r>
-        <w:t>dentify different kinds of trash and process them to produce power-packs and resources.</w:t>
+        <w:t xml:space="preserve">dentify different kinds </w:t>
+      </w:r>
+      <w:r>
+        <w:t xml:space="preserve">of </w:t>
+      </w:r>
+      <w:r>
+        <w:t>waste</w:t>
+      </w:r>
+      <w:r>
+        <w:t xml:space="preserve"> and process </w:t>
+      </w:r>
+      <w:r>
+        <w:t>them</w:t>
+      </w:r>
+      <w:r>
+        <w:t xml:space="preserve"> in corresponding processing plant. Waste can be recycled into either resources or </w:t>
+      </w:r>
+      <w:proofErr w:type="spellStart"/>
+      <w:r>
+        <w:t>powerpack</w:t>
+      </w:r>
+      <w:proofErr w:type="spellEnd"/>
+      <w:r>
+        <w:t>.</w:t>
       </w:r>
       <w:r>
         <w:t xml:space="preserve"> </w:t>
       </w:r>
+      <w:r>
+        <w:t xml:space="preserve"> Resources c</w:t>
+      </w:r>
+      <w:r>
+        <w:t>an be used for building more facilities while</w:t>
+      </w:r>
+      <w:r>
+        <w:t xml:space="preserve"> </w:t>
+      </w:r>
+      <w:proofErr w:type="spellStart"/>
+      <w:r>
+        <w:t>powerpacks</w:t>
+      </w:r>
+      <w:proofErr w:type="spellEnd"/>
+      <w:r>
+        <w:t xml:space="preserve"> </w:t>
+      </w:r>
+      <w:r>
+        <w:t xml:space="preserve">replenish the </w:t>
+      </w:r>
+      <w:proofErr w:type="spellStart"/>
+      <w:r>
+        <w:t>Hydrobot’s</w:t>
+      </w:r>
+      <w:proofErr w:type="spellEnd"/>
+      <w:r>
+        <w:t xml:space="preserve"> energy so that he can operate infinitely underwater w/o having to return to the land for maintenance. Processing plants can be </w:t>
+      </w:r>
+      <w:r>
+        <w:lastRenderedPageBreak/>
+        <w:t xml:space="preserve">upgraded using technique analyzed by the research lab so that they can produce </w:t>
+      </w:r>
+      <w:proofErr w:type="spellStart"/>
+      <w:r>
+        <w:t>powerpacks</w:t>
+      </w:r>
+      <w:proofErr w:type="spellEnd"/>
+      <w:r>
+        <w:t xml:space="preserve"> and resources more efficiently.</w:t>
+      </w:r>
+      <w:r>
+        <w:rPr>
+          <w:color w:val="FF0000"/>
+        </w:rPr>
+        <w:t xml:space="preserve"> </w:t>
+      </w:r>
+    </w:p>
+    <w:p>
+      <w:pPr>
+        <w:rPr>
+          <w:sz w:val="32"/>
+          <w:szCs w:val="32"/>
+        </w:rPr>
+      </w:pPr>
+      <w:r>
+        <w:rPr>
+          <w:sz w:val="32"/>
+          <w:szCs w:val="32"/>
+        </w:rPr>
+        <w:t xml:space="preserve">Kid: </w:t>
+      </w:r>
+      <w:r>
+        <w:rPr>
+          <w:sz w:val="32"/>
+          <w:szCs w:val="32"/>
+        </w:rPr>
+        <w:t>The animals do not look well? What happened to them?</w:t>
+      </w:r>
     </w:p>
     <w:p>
       <w:r>
@@ -590,64 +713,609 @@
         <w:t>are your friends; and they’ll help you in your mission.</w:t>
       </w:r>
     </w:p>
+    <w:p>
+      <w:pPr>
+        <w:jc w:val="both"/>
+        <w:rPr>
+          <w:sz w:val="28"/>
+        </w:rPr>
+      </w:pPr>
+      <w:r>
+        <w:rPr>
+          <w:sz w:val="28"/>
+        </w:rPr>
+        <w:t xml:space="preserve">Kid: </w:t>
+      </w:r>
+      <w:r>
+        <w:rPr>
+          <w:sz w:val="28"/>
+        </w:rPr>
+        <w:t>Do I just have to clean the ocean</w:t>
+      </w:r>
+      <w:r>
+        <w:rPr>
+          <w:sz w:val="28"/>
+        </w:rPr>
+        <w:t xml:space="preserve"> </w:t>
+      </w:r>
+      <w:r>
+        <w:rPr>
+          <w:sz w:val="28"/>
+        </w:rPr>
+        <w:t>and heal sea animals</w:t>
+      </w:r>
+      <w:r>
+        <w:rPr>
+          <w:sz w:val="28"/>
+        </w:rPr>
+        <w:t xml:space="preserve"> to</w:t>
+      </w:r>
+      <w:r>
+        <w:rPr>
+          <w:sz w:val="28"/>
+        </w:rPr>
+        <w:t xml:space="preserve"> win the game?</w:t>
+      </w:r>
+    </w:p>
+    <w:p>
+      <w:r>
+        <w:t>Of course not, there’s lot more to it.</w:t>
+      </w:r>
+    </w:p>
+    <w:p>
+      <w:r>
+        <w:t>Show Caption: “ENEMIES &amp; BOSSES”</w:t>
+      </w:r>
+    </w:p>
+    <w:p>
+      <w:r>
+        <w:t xml:space="preserve">Fighting the </w:t>
+      </w:r>
+      <w:r>
+        <w:t>poachers is also a major part of the game</w:t>
+      </w:r>
+      <w:r>
+        <w:t>.</w:t>
+      </w:r>
+      <w:r>
+        <w:t xml:space="preserve"> There are a variety of enemies</w:t>
+      </w:r>
+      <w:proofErr w:type="gramStart"/>
+      <w:r>
+        <w:t xml:space="preserve">; </w:t>
+      </w:r>
+      <w:r>
+        <w:t xml:space="preserve"> scuba</w:t>
+      </w:r>
+      <w:proofErr w:type="gramEnd"/>
+      <w:r>
+        <w:t xml:space="preserve"> </w:t>
+      </w:r>
+      <w:r>
+        <w:t>hunters</w:t>
+      </w:r>
+      <w:r>
+        <w:t xml:space="preserve">, </w:t>
+      </w:r>
+      <w:r>
+        <w:t>pirate ghosts</w:t>
+      </w:r>
+      <w:r>
+        <w:t xml:space="preserve">, </w:t>
+      </w:r>
+      <w:r>
+        <w:t>monstrous mutant sharks, terminators bigger than Arnold and many more.</w:t>
+      </w:r>
+    </w:p>
+    <w:p>
+      <w:r>
+        <w:t>Show Caption: “SHIPWRECKS”</w:t>
+      </w:r>
+    </w:p>
+    <w:p>
+      <w:pPr>
+        <w:rPr>
+          <w:color w:val="FF0000"/>
+        </w:rPr>
+      </w:pPr>
+      <w:r>
+        <w:t xml:space="preserve">Fighting stage bosses or vast amount of ferocious enemies will be no easy task. Throughout his adventure, the </w:t>
+      </w:r>
+      <w:proofErr w:type="spellStart"/>
+      <w:r>
+        <w:t>Hydrobot</w:t>
+      </w:r>
+      <w:proofErr w:type="spellEnd"/>
+      <w:r>
+        <w:t xml:space="preserve"> can accumulate experience points which can be used to upgrade his mechanical parts with technologies from the research</w:t>
+      </w:r>
+      <w:r>
+        <w:t xml:space="preserve"> lab</w:t>
+      </w:r>
+      <w:r>
+        <w:t xml:space="preserve">. Following the story line, the </w:t>
+      </w:r>
+      <w:proofErr w:type="gramStart"/>
+      <w:r>
+        <w:t>player will</w:t>
+      </w:r>
+      <w:proofErr w:type="gramEnd"/>
+      <w:r>
+        <w:t xml:space="preserve"> also advent to explore long </w:t>
+      </w:r>
+      <w:r>
+        <w:t xml:space="preserve">ago sunken shipwrecks. </w:t>
+      </w:r>
+      <w:r>
+        <w:t>Entering a mysterious shipwreck is both exciting and scary. You will find ancient mythological relics and other exotic stuff in there.</w:t>
+      </w:r>
+      <w:r>
+        <w:t xml:space="preserve"> </w:t>
+      </w:r>
+    </w:p>
+    <w:p>
+      <w:pPr>
+        <w:jc w:val="both"/>
+        <w:rPr>
+          <w:sz w:val="28"/>
+        </w:rPr>
+      </w:pPr>
+    </w:p>
+    <w:p>
+      <w:pPr>
+        <w:jc w:val="both"/>
+        <w:rPr>
+          <w:sz w:val="28"/>
+        </w:rPr>
+      </w:pPr>
+      <w:r>
+        <w:rPr>
+          <w:sz w:val="28"/>
+        </w:rPr>
+        <w:t xml:space="preserve">Kid: </w:t>
+      </w:r>
+      <w:r>
+        <w:rPr>
+          <w:sz w:val="28"/>
+        </w:rPr>
+        <w:t>I don’t get it, how does the relic help?</w:t>
+      </w:r>
+    </w:p>
+    <w:p>
+      <w:pPr>
+        <w:jc w:val="both"/>
+      </w:pPr>
+      <w:r>
+        <w:t xml:space="preserve">With the help from a special friend of the </w:t>
+      </w:r>
+      <w:proofErr w:type="spellStart"/>
+      <w:r>
+        <w:t>Hydrobot</w:t>
+      </w:r>
+      <w:proofErr w:type="spellEnd"/>
+      <w:r>
+        <w:t xml:space="preserve">, ancient mythological relics’ powers can be extracted and </w:t>
+      </w:r>
+      <w:r>
+        <w:t>help</w:t>
+      </w:r>
+      <w:r>
+        <w:t xml:space="preserve"> to bot to learn special skills.</w:t>
+      </w:r>
+    </w:p>
+    <w:p>
+      <w:pPr>
+        <w:jc w:val="both"/>
+      </w:pPr>
+      <w:r>
+        <w:t>Show Caption: “SPECIAL SKILLS”</w:t>
+      </w:r>
+    </w:p>
+    <w:p>
+      <w:pPr>
+        <w:jc w:val="both"/>
+      </w:pPr>
+      <w:r>
+        <w:t xml:space="preserve">The power of each skill is related to the </w:t>
+      </w:r>
+      <w:proofErr w:type="spellStart"/>
+      <w:r>
+        <w:t>hydrobot’s</w:t>
+      </w:r>
+      <w:proofErr w:type="spellEnd"/>
+      <w:r>
+        <w:t xml:space="preserve"> basic attributes. Accordingly, the player will have to strategize when choosing which skill to master. For example, the power of Thor’s hammer is linked to our bot’s strength (show footage using Thor’s hammer). However, each skill is a double-edge sword. Using the power to much can adversely damage the </w:t>
+      </w:r>
+      <w:proofErr w:type="spellStart"/>
+      <w:r>
+        <w:t>Hydrobot</w:t>
+      </w:r>
+      <w:proofErr w:type="spellEnd"/>
+      <w:r>
+        <w:t xml:space="preserve">. </w:t>
+      </w:r>
+    </w:p>
+    <w:p>
+      <w:pPr>
+        <w:jc w:val="both"/>
+        <w:rPr>
+          <w:sz w:val="28"/>
+        </w:rPr>
+      </w:pPr>
+      <w:r>
+        <w:rPr>
+          <w:sz w:val="28"/>
+        </w:rPr>
+        <w:t xml:space="preserve">Kid: </w:t>
+      </w:r>
+      <w:r>
+        <w:rPr>
+          <w:sz w:val="28"/>
+        </w:rPr>
+        <w:t xml:space="preserve">Oh wow, I got it. So is there anything else I can </w:t>
+      </w:r>
+      <w:r>
+        <w:rPr>
+          <w:sz w:val="28"/>
+        </w:rPr>
+        <w:t>do to help the ocean?</w:t>
+      </w:r>
+    </w:p>
+    <w:p>
+      <w:r>
+        <w:t>Absolutely</w:t>
+      </w:r>
+      <w:r>
+        <w:t>…</w:t>
+      </w:r>
+      <w:r>
+        <w:t>, you can also help restore the ocean animal habitat</w:t>
+      </w:r>
+      <w:r>
+        <w:t>.</w:t>
+      </w:r>
+      <w:r>
+        <w:t xml:space="preserve"> The research</w:t>
+      </w:r>
+      <w:r>
+        <w:t xml:space="preserve"> lab has a cloning facility which can resurrect extinct animals. </w:t>
+      </w:r>
+    </w:p>
+    <w:p>
+      <w:r>
+        <w:lastRenderedPageBreak/>
+        <w:t xml:space="preserve">Show Caption: </w:t>
+      </w:r>
+      <w:r>
+        <w:t xml:space="preserve"> </w:t>
+      </w:r>
+      <w:r>
+        <w:t>“RESURRECT EXTINCT ANIMALS”</w:t>
+      </w:r>
+    </w:p>
+    <w:p>
+      <w:r>
+        <w:t xml:space="preserve">Strange objects can be found throughout the game. They can be analyzed at the research facility for possible identification of bones or fossils. When enough samples have been collected, state of the art technology </w:t>
+      </w:r>
+      <w:r>
+        <w:t>can</w:t>
+      </w:r>
+      <w:r>
+        <w:t xml:space="preserve"> bring the long-lost animal back to life. The resurrected animal will become your friend and assist you in the battle with their own unique abilities.</w:t>
+      </w:r>
+    </w:p>
+    <w:p>
+      <w:r>
+        <w:rPr>
+          <w:sz w:val="28"/>
+        </w:rPr>
+        <w:t>Kid: O</w:t>
+      </w:r>
+      <w:r>
+        <w:rPr>
+          <w:sz w:val="28"/>
+        </w:rPr>
+        <w:t xml:space="preserve">h, </w:t>
+      </w:r>
+      <w:r>
+        <w:rPr>
+          <w:sz w:val="28"/>
+        </w:rPr>
+        <w:t xml:space="preserve">so </w:t>
+      </w:r>
+      <w:r>
+        <w:rPr>
+          <w:sz w:val="28"/>
+        </w:rPr>
+        <w:t>I learn science. Is there more cool stuff to learn?</w:t>
+      </w:r>
+    </w:p>
+    <w:p>
+      <w:pPr>
+        <w:jc w:val="both"/>
+      </w:pPr>
+      <w:r>
+        <w:t>The trash processing factory teaches you about the latest trash processing technologies. The research lab gives you a glimpse of the amazing things that genetic research can help us accomplish. Y</w:t>
+      </w:r>
+      <w:r>
+        <w:t xml:space="preserve">ou will </w:t>
+      </w:r>
+      <w:r>
+        <w:t xml:space="preserve">also </w:t>
+      </w:r>
+      <w:r>
+        <w:t xml:space="preserve">learn easy ways to help change the world! The treasure chests in shipwreck not only contain relics but also contain paintings of the sea (show paintings).  The paintings give players facts and hints that not everybody knows about. The ocean animals will also show their unique abilities, and offer interesting ways on saving the oceans (focus on fish’s talk). </w:t>
+      </w:r>
+    </w:p>
+    <w:p>
+      <w:pPr>
+        <w:jc w:val="both"/>
+        <w:rPr>
+          <w:sz w:val="28"/>
+        </w:rPr>
+      </w:pPr>
+      <w:r>
+        <w:rPr>
+          <w:sz w:val="28"/>
+        </w:rPr>
+        <w:t>Oh, but what if I just don’t read them?</w:t>
+      </w:r>
+    </w:p>
+    <w:p>
+      <w:pPr>
+        <w:jc w:val="both"/>
+      </w:pPr>
+      <w:r>
+        <w:t xml:space="preserve">Oh, you’d better do, kid. This information is needed in the mini-games after every level. </w:t>
+      </w:r>
+    </w:p>
+    <w:p>
+      <w:r>
+        <w:t>Show Caption:  “MINI EDUCATIONAL GAMES”</w:t>
+      </w:r>
+    </w:p>
+    <w:p>
+      <w:pPr>
+        <w:jc w:val="both"/>
+      </w:pPr>
+      <w:r>
+        <w:t xml:space="preserve">There are 2 </w:t>
+      </w:r>
+      <w:proofErr w:type="spellStart"/>
+      <w:r>
+        <w:t>minigames</w:t>
+      </w:r>
+      <w:proofErr w:type="spellEnd"/>
+      <w:r>
+        <w:t xml:space="preserve">: quiz game and typing game. In the quiz </w:t>
+      </w:r>
+      <w:proofErr w:type="spellStart"/>
+      <w:r>
+        <w:t>minigame</w:t>
+      </w:r>
+      <w:proofErr w:type="spellEnd"/>
+      <w:r>
+        <w:t xml:space="preserve">, the player would have to answer several questions regarding the sea environment. Answering more questions correctly means we have successfully educated more hunters, turning them from bad to good. The next level will be easier for you. These hunters will stop polluting the environment and hunting the animals. </w:t>
+      </w:r>
+    </w:p>
+    <w:p>
+      <w:pPr>
+        <w:jc w:val="both"/>
+      </w:pPr>
+      <w:r>
+        <w:t xml:space="preserve">In the typing mini game, you will have to type an educational passage correctly in a limited time period. The faster you type, the more experience the </w:t>
+      </w:r>
+      <w:proofErr w:type="spellStart"/>
+      <w:r>
+        <w:t>hydrobot</w:t>
+      </w:r>
+      <w:proofErr w:type="spellEnd"/>
+      <w:r>
+        <w:t xml:space="preserve"> will gain!</w:t>
+      </w:r>
+    </w:p>
+    <w:p>
+      <w:pPr>
+        <w:rPr>
+          <w:sz w:val="32"/>
+          <w:szCs w:val="32"/>
+        </w:rPr>
+      </w:pPr>
+      <w:r>
+        <w:rPr>
+          <w:sz w:val="32"/>
+          <w:szCs w:val="32"/>
+        </w:rPr>
+        <w:t>Kid</w:t>
+      </w:r>
+      <w:r>
+        <w:rPr>
+          <w:sz w:val="32"/>
+          <w:szCs w:val="32"/>
+        </w:rPr>
+        <w:t xml:space="preserve">:  </w:t>
+      </w:r>
+      <w:r>
+        <w:rPr>
+          <w:sz w:val="32"/>
+          <w:szCs w:val="32"/>
+        </w:rPr>
+        <w:t>I notice t</w:t>
+      </w:r>
+      <w:r>
+        <w:rPr>
+          <w:sz w:val="32"/>
+          <w:szCs w:val="32"/>
+        </w:rPr>
+        <w:t>here is a strange bar on the left, what is it?</w:t>
+      </w:r>
+    </w:p>
+    <w:p>
+      <w:r>
+        <w:t>Show Caption: “GOODWILL BAR”</w:t>
+      </w:r>
+    </w:p>
+    <w:p>
+      <w:r>
+        <w:t xml:space="preserve">Oh, that bar </w:t>
+      </w:r>
+      <w:proofErr w:type="gramStart"/>
+      <w:r>
+        <w:t>represents  your</w:t>
+      </w:r>
+      <w:proofErr w:type="gramEnd"/>
+      <w:r>
+        <w:t xml:space="preserve"> goodwill. </w:t>
+      </w:r>
+      <w:r>
+        <w:t xml:space="preserve">Every good deed fills up the bar.  </w:t>
+      </w:r>
+      <w:r>
+        <w:t>When the bar is full, the ocean will pay you back for all the help you have provided.</w:t>
+      </w:r>
+      <w:r>
+        <w:t xml:space="preserve"> The detail is left for you to discover in the game.</w:t>
+      </w:r>
+    </w:p>
+    <w:p>
+      <w:pPr>
+        <w:rPr>
+          <w:sz w:val="32"/>
+          <w:szCs w:val="32"/>
+        </w:rPr>
+      </w:pPr>
+      <w:r>
+        <w:rPr>
+          <w:sz w:val="32"/>
+          <w:szCs w:val="32"/>
+        </w:rPr>
+        <w:t>Kid</w:t>
+      </w:r>
+      <w:r>
+        <w:rPr>
+          <w:sz w:val="32"/>
+          <w:szCs w:val="32"/>
+        </w:rPr>
+        <w:t xml:space="preserve">: </w:t>
+      </w:r>
+      <w:r>
+        <w:rPr>
+          <w:sz w:val="32"/>
+          <w:szCs w:val="32"/>
+        </w:rPr>
+        <w:t>Oh cool! Can I play this game whole summer?</w:t>
+      </w:r>
+    </w:p>
+    <w:p>
+      <w:r>
+        <w:t>Absolutely</w:t>
+      </w:r>
+      <w:proofErr w:type="gramStart"/>
+      <w:r>
+        <w:t>,…</w:t>
+      </w:r>
+      <w:proofErr w:type="gramEnd"/>
+    </w:p>
+    <w:p>
+      <w:r>
+        <w:t xml:space="preserve">Show </w:t>
+      </w:r>
+      <w:proofErr w:type="gramStart"/>
+      <w:r>
+        <w:t>Caption :</w:t>
+      </w:r>
+      <w:proofErr w:type="gramEnd"/>
+      <w:r>
+        <w:t xml:space="preserve"> “SURVIVAL MODE”</w:t>
+      </w:r>
+    </w:p>
+    <w:p>
+      <w:r>
+        <w:t xml:space="preserve">Once you finish all the 12 levels of the game, the survival mode is unlocked.  This is a never ending mode </w:t>
+      </w:r>
+      <w:r>
+        <w:t xml:space="preserve">where </w:t>
+      </w:r>
+      <w:r>
+        <w:t>your objective is to protect an Ancient sea animal from endless waves of enemies</w:t>
+      </w:r>
+      <w:r>
+        <w:t xml:space="preserve">. </w:t>
+      </w:r>
+    </w:p>
     <w:p/>
     <w:p>
-      <w:pPr>
-        <w:jc w:val="both"/>
-        <w:rPr>
-          <w:sz w:val="28"/>
-        </w:rPr>
-      </w:pPr>
-      <w:r>
-        <w:rPr>
-          <w:sz w:val="28"/>
-        </w:rPr>
-        <w:t xml:space="preserve">Kid: </w:t>
-      </w:r>
-      <w:r>
-        <w:rPr>
-          <w:sz w:val="28"/>
-        </w:rPr>
-        <w:t xml:space="preserve">Don’t the </w:t>
+      <w:r>
+        <w:t>Show Caption: “GAME PLUS”</w:t>
+      </w:r>
+    </w:p>
+    <w:p>
+      <w:r>
+        <w:t>Also, the game can be replayed unlimitedly with the Game plus feature.</w:t>
+      </w:r>
+      <w:r>
+        <w:t xml:space="preserve"> The game plus is a tougher version of the game. Every time you defeat the game plus, it becomes even tougher. This makes our</w:t>
+      </w:r>
+      <w:r>
+        <w:t xml:space="preserve"> game playable for a long </w:t>
       </w:r>
       <w:proofErr w:type="spellStart"/>
       <w:r>
-        <w:rPr>
-          <w:sz w:val="28"/>
-        </w:rPr>
-        <w:t>bot</w:t>
+        <w:t>long</w:t>
       </w:r>
       <w:proofErr w:type="spellEnd"/>
       <w:r>
-        <w:rPr>
-          <w:sz w:val="28"/>
-        </w:rPr>
-        <w:t xml:space="preserve"> have to refuel?</w:t>
-      </w:r>
-    </w:p>
-    <w:p>
-      <w:r>
-        <w:t xml:space="preserve">The hydrobot is able to function infinitely underwater. Health power-packs will restore </w:t>
-      </w:r>
-      <w:r>
-        <w:t xml:space="preserve">its </w:t>
-      </w:r>
-      <w:r>
-        <w:t>health. You can generate health power-packs by recycling trash in the processing plants.</w:t>
-      </w:r>
-    </w:p>
-    <w:p>
-      <w:r>
-        <w:lastRenderedPageBreak/>
-        <w:t>Show Caption: “RESEARCH LAB”</w:t>
-      </w:r>
-    </w:p>
-    <w:p>
-      <w:r>
-        <w:t xml:space="preserve">Research lab helps to upgrade trash processing plants so that they can produce more power-packs. </w:t>
+        <w:t xml:space="preserve"> time.</w:t>
       </w:r>
     </w:p>
     <w:p/>
+    <w:p>
+      <w:r>
+        <w:t>Show Caption: “SKILL COMBO”</w:t>
+      </w:r>
+    </w:p>
+    <w:p>
+      <w:r>
+        <w:t xml:space="preserve">Moreover, </w:t>
+      </w:r>
+      <w:r>
+        <w:t>If you score high</w:t>
+      </w:r>
+      <w:r>
+        <w:t xml:space="preserve"> </w:t>
+      </w:r>
+      <w:proofErr w:type="gramStart"/>
+      <w:r>
+        <w:t xml:space="preserve">enough </w:t>
+      </w:r>
+      <w:r>
+        <w:t xml:space="preserve"> in</w:t>
+      </w:r>
+      <w:proofErr w:type="gramEnd"/>
+      <w:r>
+        <w:t xml:space="preserve"> the survival mode, </w:t>
+      </w:r>
+      <w:r>
+        <w:t>a secret feature called the skill combo is unlocked. With this feature activated, you can combine</w:t>
+      </w:r>
+      <w:r>
+        <w:t xml:space="preserve"> 2 skills together</w:t>
+      </w:r>
+      <w:r>
+        <w:t xml:space="preserve"> to produce incredible </w:t>
+      </w:r>
+      <w:proofErr w:type="gramStart"/>
+      <w:r>
+        <w:t xml:space="preserve">effects </w:t>
+      </w:r>
+      <w:r>
+        <w:t>.</w:t>
+      </w:r>
+      <w:proofErr w:type="gramEnd"/>
+      <w:r>
+        <w:t xml:space="preserve"> </w:t>
+      </w:r>
+    </w:p>
     <w:p/>
     <w:p>
       <w:pPr>
@@ -660,457 +1328,19 @@
         <w:rPr>
           <w:sz w:val="28"/>
         </w:rPr>
-        <w:t xml:space="preserve">Kid: </w:t>
-      </w:r>
-      <w:r>
-        <w:rPr>
-          <w:sz w:val="28"/>
-        </w:rPr>
-        <w:t>Do I just have to clean the ocean to win the game?</w:t>
-      </w:r>
-    </w:p>
-    <w:p>
-      <w:r>
-        <w:t>Of course not, there’s lot more to it.</w:t>
-      </w:r>
-    </w:p>
-    <w:p>
-      <w:r>
-        <w:t>Show Caption: “ENEMIES &amp; BOSSES”</w:t>
-      </w:r>
-    </w:p>
-    <w:p>
-      <w:r>
-        <w:t>Fighting the enemies is the part that I like most.</w:t>
-      </w:r>
-      <w:r>
-        <w:t xml:space="preserve"> There are a variety of enemies; </w:t>
-      </w:r>
-      <w:r>
-        <w:t xml:space="preserve"> scuba divers with guns and knives, ghosts from the shipwrecks, </w:t>
-      </w:r>
-      <w:r>
-        <w:t>monstrous mutant sharks, terminators bigger than Arnold Schwarzenegger and many more.</w:t>
-      </w:r>
-    </w:p>
-    <w:p>
-      <w:r>
-        <w:t>Show Caption: “</w:t>
-      </w:r>
-      <w:r>
-        <w:t>TELEPORT</w:t>
-      </w:r>
-      <w:r>
-        <w:t>”</w:t>
-      </w:r>
-    </w:p>
-    <w:p>
-      <w:r>
-        <w:t>You have special energy bullets which teleport the enemies to Poseidon.</w:t>
-      </w:r>
-      <w:r>
-        <w:t xml:space="preserve"> Poseidon educates them.</w:t>
-      </w:r>
-    </w:p>
-    <w:p>
-      <w:r>
-        <w:t>Show Caption: “SHIPWRECKS”</w:t>
-      </w:r>
-    </w:p>
-    <w:p>
-      <w:r>
-        <w:t>Entering a mysterious shipwreck is both exciting and scary. You will find ancient mythological relics and other exotic stuff in there.</w:t>
-      </w:r>
-      <w:r>
-        <w:t xml:space="preserve"> </w:t>
-      </w:r>
-    </w:p>
-    <w:p>
-      <w:pPr>
-        <w:jc w:val="both"/>
-        <w:rPr>
-          <w:sz w:val="28"/>
-        </w:rPr>
-      </w:pPr>
-    </w:p>
-    <w:p>
-      <w:pPr>
-        <w:jc w:val="both"/>
-        <w:rPr>
-          <w:sz w:val="28"/>
-        </w:rPr>
-      </w:pPr>
-      <w:r>
-        <w:rPr>
-          <w:sz w:val="28"/>
-        </w:rPr>
-        <w:t xml:space="preserve">Kid: </w:t>
-      </w:r>
-      <w:r>
-        <w:rPr>
-          <w:sz w:val="28"/>
-        </w:rPr>
-        <w:t>I don’t get it, how does the relic help?</w:t>
-      </w:r>
-    </w:p>
-    <w:p>
-      <w:pPr>
-        <w:jc w:val="both"/>
-      </w:pPr>
-      <w:r>
-        <w:t xml:space="preserve">You learn special skills from the relics. How else will you defeat the monstrous enemies? </w:t>
-      </w:r>
-    </w:p>
-    <w:p>
-      <w:pPr>
-        <w:jc w:val="both"/>
-      </w:pPr>
-      <w:r>
-        <w:t>Show Caption: “SPECIAL SKILLS”</w:t>
-      </w:r>
-    </w:p>
-    <w:p>
-      <w:pPr>
-        <w:jc w:val="both"/>
-      </w:pPr>
-      <w:r>
-        <w:t>Each relic helps you learn new skills. The hammer throws back all enemies surrounding you, the sandal helps you flee, the armor protects you, the arrow has intense power and the belt hypnotizes the enemy.</w:t>
-      </w:r>
-    </w:p>
-    <w:p/>
-    <w:p>
-      <w:pPr>
-        <w:jc w:val="both"/>
-        <w:rPr>
-          <w:sz w:val="28"/>
-        </w:rPr>
-      </w:pPr>
-      <w:r>
-        <w:rPr>
-          <w:sz w:val="28"/>
-        </w:rPr>
-        <w:t xml:space="preserve">Oh wow, </w:t>
-      </w:r>
-      <w:r>
-        <w:rPr>
-          <w:sz w:val="28"/>
-        </w:rPr>
-        <w:t xml:space="preserve">I got it. Can I </w:t>
-      </w:r>
-      <w:r>
-        <w:rPr>
-          <w:sz w:val="28"/>
-        </w:rPr>
-        <w:t>start playing now?</w:t>
-      </w:r>
-    </w:p>
-    <w:p>
-      <w:r>
-        <w:t>Absolutely… but wait there is more.</w:t>
-      </w:r>
-      <w:r>
-        <w:t xml:space="preserve"> The research lab also has a cloning facility which can help you resurrect extinct animals. </w:t>
-      </w:r>
-    </w:p>
-    <w:p>
-      <w:r>
-        <w:t xml:space="preserve">Show Caption: </w:t>
-      </w:r>
-      <w:r>
-        <w:t xml:space="preserve"> </w:t>
-      </w:r>
-      <w:r>
-        <w:t>“RESURRECT EXTINCT ANIMALS”</w:t>
-      </w:r>
-    </w:p>
-    <w:p>
-      <w:r>
-        <w:lastRenderedPageBreak/>
-        <w:t xml:space="preserve">Collect rocks that you find and dump them in the research facility. It might contain fossils or bones of extinct species. </w:t>
-      </w:r>
-      <w:r>
-        <w:t xml:space="preserve"> The fossils and bones often have </w:t>
-      </w:r>
-      <w:r>
-        <w:t xml:space="preserve">DNA, </w:t>
-      </w:r>
-      <w:r>
-        <w:t>which is</w:t>
-      </w:r>
-      <w:r>
-        <w:t xml:space="preserve"> used to recreate the long-lost animal using futuristic technology. These</w:t>
-      </w:r>
-      <w:r>
-        <w:t xml:space="preserve"> animals will serve as your</w:t>
-      </w:r>
-      <w:r>
-        <w:t xml:space="preserve"> sidekick and assist you in your missions.</w:t>
-      </w:r>
-    </w:p>
-    <w:p>
-      <w:r>
-        <w:t>(</w:t>
-      </w:r>
-      <w:proofErr w:type="gramStart"/>
-      <w:r>
-        <w:t>we</w:t>
-      </w:r>
-      <w:proofErr w:type="gramEnd"/>
-      <w:r>
-        <w:t xml:space="preserve"> will show the jigsaw game scene, so no need to mention it).</w:t>
-      </w:r>
-    </w:p>
-    <w:p/>
-    <w:p>
-      <w:r>
-        <w:t>Show Caption: “</w:t>
-      </w:r>
-      <w:r>
-        <w:t>EXPERIENCE POINTS”</w:t>
-      </w:r>
-    </w:p>
-    <w:p>
-      <w:pPr>
-        <w:rPr>
-          <w:color w:val="FF0000"/>
-        </w:rPr>
-      </w:pPr>
-      <w:r>
-        <w:t xml:space="preserve">You gain experience points when you clean trash, heal fish and teleport enemies. These experience points can be used to </w:t>
-      </w:r>
-      <w:r>
-        <w:t>enhance</w:t>
-      </w:r>
-      <w:r>
-        <w:t xml:space="preserve"> your attribute</w:t>
-      </w:r>
-      <w:r>
-        <w:t>s</w:t>
-      </w:r>
-      <w:r>
-        <w:t xml:space="preserve">. </w:t>
-      </w:r>
-    </w:p>
-    <w:p>
+        <w:t>It’s so exciting! I want to start playing now!</w:t>
+      </w:r>
+    </w:p>
+    <w:p>
+      <w:pPr>
+        <w:jc w:val="both"/>
+      </w:pPr>
+      <w:r>
+        <w:t>Yes, kid, the quest to protect the ocean is a difficult one but it can also be fun. The sea animals are waiting for their hero – you! Go save the world!!!!</w:t>
+      </w:r>
       <w:bookmarkStart w:id="0" w:name="_GoBack"/>
       <w:bookmarkEnd w:id="0"/>
     </w:p>
-    <w:p>
-      <w:r>
-        <w:t>Show Caption: “GOODWILL BAR”</w:t>
-      </w:r>
-    </w:p>
-    <w:p>
-      <w:r>
-        <w:t>Every good deed fills up the goodwill bar.  It fills up very fast and gives you a random gift. It can be something like a health refill, attribute increase, relic power increase, etc.</w:t>
-      </w:r>
-    </w:p>
-    <w:p/>
-    <w:p>
-      <w:r>
-        <w:t xml:space="preserve">Show </w:t>
-      </w:r>
-      <w:proofErr w:type="gramStart"/>
-      <w:r>
-        <w:t>Caption :</w:t>
-      </w:r>
-      <w:proofErr w:type="gramEnd"/>
-      <w:r>
-        <w:t xml:space="preserve"> “SURVIVAL MODE”</w:t>
-      </w:r>
-    </w:p>
-    <w:p>
-      <w:r>
-        <w:t xml:space="preserve">Once you finish all the 12 levels of the game, the survival mode is unlocked.  This is a never ending mode where more and more enemies will keep coming to you. </w:t>
-      </w:r>
-    </w:p>
-    <w:p/>
-    <w:p>
-      <w:r>
-        <w:t>Show Caption: “GAME PLUS”</w:t>
-      </w:r>
-    </w:p>
-    <w:p>
-      <w:r>
-        <w:t xml:space="preserve">Once you completely defeat the game, the game plus is unlocked. The game plus is a tougher version of the game. Every time you defeat the game plus, it becomes even tougher. This makes our game playable for a long </w:t>
-      </w:r>
-      <w:proofErr w:type="spellStart"/>
-      <w:r>
-        <w:t>long</w:t>
-      </w:r>
-      <w:proofErr w:type="spellEnd"/>
-      <w:r>
-        <w:t xml:space="preserve"> time.</w:t>
-      </w:r>
-    </w:p>
-    <w:p/>
-    <w:p>
-      <w:r>
-        <w:t>Show Caption: “SKILL COMBO”</w:t>
-      </w:r>
-    </w:p>
-    <w:p>
-      <w:r>
-        <w:t xml:space="preserve">If you score high in the survival mode, skill combos will be available when you play the game next time. With the skill combo you can use 2 skills together. </w:t>
-      </w:r>
-    </w:p>
-    <w:p/>
-    <w:p/>
-    <w:p>
-      <w:pPr>
-        <w:jc w:val="both"/>
-        <w:rPr>
-          <w:sz w:val="28"/>
-        </w:rPr>
-      </w:pPr>
-      <w:r>
-        <w:rPr>
-          <w:sz w:val="28"/>
-        </w:rPr>
-        <w:t>Wait a minute, what do I learn when I play the game?</w:t>
-      </w:r>
-    </w:p>
-    <w:p>
-      <w:pPr>
-        <w:jc w:val="both"/>
-        <w:rPr>
-          <w:sz w:val="28"/>
-        </w:rPr>
-      </w:pPr>
-    </w:p>
-    <w:p>
-      <w:pPr>
-        <w:jc w:val="both"/>
-      </w:pPr>
-      <w:r>
-        <w:t>You will learn easy ways to help change the world! The treasure chests</w:t>
-      </w:r>
-      <w:r>
-        <w:t xml:space="preserve"> in shipwreck</w:t>
-      </w:r>
-      <w:r>
-        <w:t xml:space="preserve"> not only contain relics but also contain paintings of the sea (show paintings).  The paintings give players facts and hints that not everybody knows about. The ocean animals will also show their unique abilities, and offer interesting ways on saving the oceans (focus on fish’s talk). The trash processing factory teaches you about the latest trash processing technologies. </w:t>
-      </w:r>
-      <w:r>
-        <w:t>The research lab gives you a glimpse of the amazing things that genetic research can help us accomplish.</w:t>
-      </w:r>
-    </w:p>
-    <w:p>
-      <w:pPr>
-        <w:jc w:val="both"/>
-        <w:rPr>
-          <w:sz w:val="28"/>
-        </w:rPr>
-      </w:pPr>
-    </w:p>
-    <w:p>
-      <w:pPr>
-        <w:jc w:val="both"/>
-        <w:rPr>
-          <w:sz w:val="28"/>
-        </w:rPr>
-      </w:pPr>
-      <w:r>
-        <w:rPr>
-          <w:sz w:val="28"/>
-        </w:rPr>
-        <w:t>Oh, but what if I just don’t read them?</w:t>
-      </w:r>
-    </w:p>
-    <w:p>
-      <w:pPr>
-        <w:jc w:val="both"/>
-      </w:pPr>
-      <w:r>
-        <w:t xml:space="preserve">Oh, you’d better do, kid. </w:t>
-      </w:r>
-      <w:r>
-        <w:t>This</w:t>
-      </w:r>
-      <w:r>
-        <w:t xml:space="preserve"> information </w:t>
-      </w:r>
-      <w:r>
-        <w:t>is</w:t>
-      </w:r>
-      <w:r>
-        <w:t xml:space="preserve"> needed in the mini</w:t>
-      </w:r>
-      <w:r>
-        <w:t>-</w:t>
-      </w:r>
-      <w:r>
-        <w:t>game</w:t>
-      </w:r>
-      <w:r>
-        <w:t>s</w:t>
-      </w:r>
-      <w:r>
-        <w:t xml:space="preserve"> after every level. </w:t>
-      </w:r>
-    </w:p>
-    <w:p>
-      <w:r>
-        <w:t>Show Caption:  “MINI EDUCATIONAL GAMES”</w:t>
-      </w:r>
-    </w:p>
-    <w:p>
-      <w:pPr>
-        <w:jc w:val="both"/>
-      </w:pPr>
-      <w:r>
-        <w:t xml:space="preserve">There are 2 </w:t>
-      </w:r>
-      <w:proofErr w:type="spellStart"/>
-      <w:r>
-        <w:t>minigames</w:t>
-      </w:r>
-      <w:proofErr w:type="spellEnd"/>
-      <w:r>
-        <w:t xml:space="preserve">: quiz game and typing game. In the quiz </w:t>
-      </w:r>
-      <w:proofErr w:type="spellStart"/>
-      <w:r>
-        <w:t>minigame</w:t>
-      </w:r>
-      <w:proofErr w:type="spellEnd"/>
-      <w:r>
-        <w:t xml:space="preserve">, the player would have to answer several questions regarding the sea environment. Answering more questions correctly means we have successfully educated more hunters, turning them from bad to good. The next level will be easier for you. These hunters will stop polluting the environment and hunting the animals. </w:t>
-      </w:r>
-    </w:p>
-    <w:p>
-      <w:pPr>
-        <w:jc w:val="both"/>
-      </w:pPr>
-      <w:r>
-        <w:t>In the typing mini game, you will have to type an educational passage correctly in a limited time period. The faster you type, the more experience the hydrobot will gain!</w:t>
-      </w:r>
-    </w:p>
-    <w:p/>
-    <w:p>
-      <w:pPr>
-        <w:jc w:val="both"/>
-        <w:rPr>
-          <w:sz w:val="28"/>
-        </w:rPr>
-      </w:pPr>
-      <w:r>
-        <w:rPr>
-          <w:sz w:val="28"/>
-        </w:rPr>
-        <w:t>It’s so exciting! I want to start playing now!</w:t>
-      </w:r>
-    </w:p>
-    <w:p>
-      <w:pPr>
-        <w:jc w:val="both"/>
-      </w:pPr>
-      <w:r>
-        <w:t>Yes, kid, the quest to protect the ocean is a difficult one but it can also be fun. The sea animals are waiting for their hero – you! Go save the world!!!!</w:t>
-      </w:r>
-    </w:p>
-    <w:p/>
-    <w:p/>
     <w:p/>
     <w:p>
       <w:pPr>
@@ -1176,7 +1406,6 @@
         <w:jc w:val="both"/>
       </w:pPr>
       <w:r>
-        <w:lastRenderedPageBreak/>
         <w:t>Important: Optional</w:t>
       </w:r>
     </w:p>
@@ -1192,7 +1421,7 @@
 </file>
 
 <file path=word/numbering.xml><?xml version="1.0" encoding="utf-8"?>
-<w:numbering xmlns:ve="http://schemas.openxmlformats.org/markup-compatibility/2006" xmlns:o="urn:schemas-microsoft-com:office:office" xmlns:r="http://schemas.openxmlformats.org/officeDocument/2006/relationships" xmlns:m="http://schemas.openxmlformats.org/officeDocument/2006/math" xmlns:v="urn:schemas-microsoft-com:vml" xmlns:wp="http://schemas.openxmlformats.org/drawingml/2006/wordprocessingDrawing" xmlns:w10="urn:schemas-microsoft-com:office:word" xmlns:w="http://schemas.openxmlformats.org/wordprocessingml/2006/main" xmlns:wne="http://schemas.microsoft.com/office/word/2006/wordml">
+<w:numbering xmlns:wpc="http://schemas.microsoft.com/office/word/2010/wordprocessingCanvas" xmlns:mc="http://schemas.openxmlformats.org/markup-compatibility/2006" xmlns:o="urn:schemas-microsoft-com:office:office" xmlns:r="http://schemas.openxmlformats.org/officeDocument/2006/relationships" xmlns:m="http://schemas.openxmlformats.org/officeDocument/2006/math" xmlns:v="urn:schemas-microsoft-com:vml" xmlns:wp14="http://schemas.microsoft.com/office/word/2010/wordprocessingDrawing" xmlns:wp="http://schemas.openxmlformats.org/drawingml/2006/wordprocessingDrawing" xmlns:w10="urn:schemas-microsoft-com:office:word" xmlns:w="http://schemas.openxmlformats.org/wordprocessingml/2006/main" xmlns:w14="http://schemas.microsoft.com/office/word/2010/wordml" xmlns:wpg="http://schemas.microsoft.com/office/word/2010/wordprocessingGroup" xmlns:wpi="http://schemas.microsoft.com/office/word/2010/wordprocessingInk" xmlns:wne="http://schemas.microsoft.com/office/word/2006/wordml" xmlns:wps="http://schemas.microsoft.com/office/word/2010/wordprocessingShape" mc:Ignorable="w14 wp14">
   <w:abstractNum w:abstractNumId="0">
     <w:nsid w:val="47A24AF0"/>
     <w:multiLevelType w:val="hybridMultilevel"/>
@@ -1289,7 +1518,7 @@
 </file>
 
 <file path=word/styles.xml><?xml version="1.0" encoding="utf-8"?>
-<w:styles xmlns:r="http://schemas.openxmlformats.org/officeDocument/2006/relationships" xmlns:w="http://schemas.openxmlformats.org/wordprocessingml/2006/main">
+<w:styles xmlns:mc="http://schemas.openxmlformats.org/markup-compatibility/2006" xmlns:r="http://schemas.openxmlformats.org/officeDocument/2006/relationships" xmlns:w="http://schemas.openxmlformats.org/wordprocessingml/2006/main" xmlns:w14="http://schemas.microsoft.com/office/word/2010/wordml" mc:Ignorable="w14">
   <w:docDefaults>
     <w:rPrDefault>
       <w:rPr>
@@ -1460,7 +1689,6 @@
     <w:uiPriority w:val="99"/>
     <w:semiHidden/>
     <w:unhideWhenUsed/>
-    <w:qFormat/>
     <w:tblPr>
       <w:tblInd w:w="0" w:type="dxa"/>
       <w:tblCellMar>

</xml_diff>